<commit_message>
Change     % Interactive_example with   % Interactive_example Updated bibliography and added updated citations in rho functions
git-svn-id: https://160.78.46.112/svn/fsda.code.000/FSDA/trunk@168 336e6153-a435-9040-aa94-c6aba0fb517b
</commit_message>
<xml_diff>
--- a/_TODO/TASKS_SUMMER_2014.docx
+++ b/_TODO/TASKS_SUMMER_2014.docx
@@ -676,90 +676,90 @@
         <w:rPr>
           <w:lang w:val="it-IT"/>
         </w:rPr>
-        <w:t>IN FUTURO</w:t>
+        <w:t xml:space="preserve">IN FUTURO: generalizzare </w:t>
+      </w:r>
+      <w:proofErr w:type="spellStart"/>
+      <w:r>
+        <w:rPr>
+          <w:lang w:val="it-IT"/>
+        </w:rPr>
+        <w:t>mixsim</w:t>
+      </w:r>
+      <w:proofErr w:type="spellEnd"/>
+      <w:r>
+        <w:rPr>
+          <w:lang w:val="it-IT"/>
+        </w:rPr>
+        <w:t xml:space="preserve"> alla distribuzione T</w:t>
+      </w:r>
+    </w:p>
+    <w:p>
+      <w:pPr>
+        <w:rPr>
+          <w:lang w:val="it-IT"/>
+        </w:rPr>
+      </w:pPr>
+      <w:r>
+        <w:rPr>
+          <w:lang w:val="it-IT"/>
+        </w:rPr>
+        <w:t>Scaricare MATLAB 2014b</w:t>
+      </w:r>
+    </w:p>
+    <w:p>
+      <w:pPr>
+        <w:rPr>
+          <w:lang w:val="it-IT"/>
+        </w:rPr>
+      </w:pPr>
+      <w:r>
+        <w:rPr>
+          <w:lang w:val="it-IT"/>
+        </w:rPr>
+        <w:t>MARCO: a</w:t>
+      </w:r>
+      <w:r>
+        <w:rPr>
+          <w:lang w:val="it-IT"/>
+        </w:rPr>
+        <w:t xml:space="preserve">ggiungere il </w:t>
+      </w:r>
+      <w:proofErr w:type="spellStart"/>
+      <w:r>
+        <w:rPr>
+          <w:lang w:val="it-IT"/>
+        </w:rPr>
+        <w:t>tag</w:t>
+      </w:r>
+      <w:proofErr w:type="spellEnd"/>
+      <w:r>
+        <w:rPr>
+          <w:lang w:val="it-IT"/>
+        </w:rPr>
+        <w:t xml:space="preserve"> </w:t>
+      </w:r>
+      <w:proofErr w:type="spellStart"/>
+      <w:r>
+        <w:rPr>
+          <w:lang w:val="it-IT"/>
+        </w:rPr>
+        <w:t>interactive</w:t>
+      </w:r>
+      <w:proofErr w:type="spellEnd"/>
+      <w:r>
+        <w:rPr>
+          <w:lang w:val="it-IT"/>
+        </w:rPr>
+        <w:t xml:space="preserve"> a tutti gli esempi interattivi</w:t>
+      </w:r>
+      <w:r>
+        <w:rPr>
+          <w:lang w:val="it-IT"/>
+        </w:rPr>
+        <w:t xml:space="preserve"> (FATTO)</w:t>
       </w:r>
       <w:bookmarkStart w:id="0" w:name="_GoBack"/>
       <w:bookmarkEnd w:id="0"/>
-      <w:r>
-        <w:rPr>
-          <w:lang w:val="it-IT"/>
-        </w:rPr>
-        <w:t xml:space="preserve">: generalizzare </w:t>
-      </w:r>
-      <w:proofErr w:type="spellStart"/>
-      <w:r>
-        <w:rPr>
-          <w:lang w:val="it-IT"/>
-        </w:rPr>
-        <w:t>mixsim</w:t>
-      </w:r>
-      <w:proofErr w:type="spellEnd"/>
-      <w:r>
-        <w:rPr>
-          <w:lang w:val="it-IT"/>
-        </w:rPr>
-        <w:t xml:space="preserve"> alla distribuzione T</w:t>
-      </w:r>
-    </w:p>
-    <w:p>
-      <w:pPr>
-        <w:rPr>
-          <w:lang w:val="it-IT"/>
-        </w:rPr>
-      </w:pPr>
-      <w:r>
-        <w:rPr>
-          <w:lang w:val="it-IT"/>
-        </w:rPr>
-        <w:t>Scaricare MATLAB 2014b</w:t>
-      </w:r>
-    </w:p>
-    <w:p>
-      <w:pPr>
-        <w:rPr>
-          <w:lang w:val="it-IT"/>
-        </w:rPr>
-      </w:pPr>
-      <w:r>
-        <w:rPr>
-          <w:lang w:val="it-IT"/>
-        </w:rPr>
-        <w:t>MARCO: a</w:t>
-      </w:r>
-      <w:r>
-        <w:rPr>
-          <w:lang w:val="it-IT"/>
-        </w:rPr>
-        <w:t xml:space="preserve">ggiungere il </w:t>
-      </w:r>
-      <w:proofErr w:type="spellStart"/>
-      <w:r>
-        <w:rPr>
-          <w:lang w:val="it-IT"/>
-        </w:rPr>
-        <w:t>tag</w:t>
-      </w:r>
-      <w:proofErr w:type="spellEnd"/>
-      <w:r>
-        <w:rPr>
-          <w:lang w:val="it-IT"/>
-        </w:rPr>
-        <w:t xml:space="preserve"> </w:t>
-      </w:r>
-      <w:proofErr w:type="spellStart"/>
-      <w:r>
-        <w:rPr>
-          <w:lang w:val="it-IT"/>
-        </w:rPr>
-        <w:t>interactive</w:t>
-      </w:r>
-      <w:proofErr w:type="spellEnd"/>
-      <w:r>
-        <w:rPr>
-          <w:lang w:val="it-IT"/>
-        </w:rPr>
-        <w:t xml:space="preserve"> a tutti gli esempi interattivi</w:t>
-      </w:r>
     </w:p>
     <w:p>
       <w:pPr>
@@ -1524,7 +1524,7 @@
 </file>
 
 <file path=customXml/itemProps1.xml><?xml version="1.0" encoding="utf-8"?>
-<ds:datastoreItem xmlns:ds="http://schemas.openxmlformats.org/officeDocument/2006/customXml" ds:itemID="{D942252D-8657-477B-BD90-911214EF4F54}">
+<ds:datastoreItem xmlns:ds="http://schemas.openxmlformats.org/officeDocument/2006/customXml" ds:itemID="{812AB970-8EA0-4BB8-AD3F-0EAC133838DE}">
   <ds:schemaRefs>
     <ds:schemaRef ds:uri="http://schemas.openxmlformats.org/officeDocument/2006/bibliography"/>
   </ds:schemaRefs>

</xml_diff>